<commit_message>
Updated word to include changes made in class
</commit_message>
<xml_diff>
--- a/lab5/wsi_lab5.docx
+++ b/lab5/wsi_lab5.docx
@@ -215,61 +215,29 @@
       </w:r>
     </w:p>
     <w:p>
-      <w:pPr>
-        <w:rPr>
-          <w:lang w:val="en-US"/>
-        </w:rPr>
-      </w:pPr>
-      <w:r>
-        <w:rPr>
-          <w:lang w:val="en-US"/>
-        </w:rPr>
+      <w:r>
         <w:br/>
       </w:r>
       <w:r>
-        <w:rPr>
-          <w:lang w:val="en-US"/>
-        </w:rPr>
-        <w:t>ep</w:t>
-      </w:r>
-      <w:r>
-        <w:rPr>
-          <w:lang w:val="en-US"/>
-        </w:rPr>
-        <w:t>ochs: 100</w:t>
-      </w:r>
-    </w:p>
-    <w:p>
-      <w:pPr>
-        <w:rPr>
-          <w:lang w:val="en-US"/>
-        </w:rPr>
-      </w:pPr>
-      <w:r>
-        <w:rPr>
-          <w:lang w:val="en-US"/>
-        </w:rPr>
-        <w:t>learning rate: 0,01</w:t>
-      </w:r>
-    </w:p>
-    <w:p>
-      <w:pPr>
-        <w:rPr>
-          <w:lang w:val="en-US"/>
-        </w:rPr>
-      </w:pPr>
-      <w:r>
-        <w:rPr>
-          <w:lang w:val="en-US"/>
-        </w:rPr>
-        <w:t>batch_size: 8</w:t>
-      </w:r>
-    </w:p>
-    <w:p>
-      <w:r>
-        <w:t>layers: 64, 128, 64, 10</w:t>
-      </w:r>
-    </w:p>
+        <w:t>liczba treningów na tym samym zbiorze danych - epochs: 100</w:t>
+      </w:r>
+    </w:p>
+    <w:p>
+      <w:r>
+        <w:t>wielkość skoku w algorytmie gradientu prostego - learning rate: 0,01</w:t>
+      </w:r>
+    </w:p>
+    <w:p>
+      <w:r>
+        <w:t>liczba przeanalizowanych przykładów przed wykonaniem propagacji wstecznej - batch_size: 8</w:t>
+      </w:r>
+    </w:p>
+    <w:p>
+      <w:r>
+        <w:t>liczba neuronów w kolejnych warstwach sieci  -  layers: 64, 128, 64, 10</w:t>
+      </w:r>
+    </w:p>
+    <w:p/>
     <w:p>
       <w:r>
         <w:t>Warstwy</w:t>
@@ -397,8 +365,6 @@
     <w:p/>
     <w:p/>
     <w:p/>
-    <w:p/>
-    <w:p/>
     <w:p>
       <w:pPr>
         <w:rPr>
@@ -411,6 +377,7 @@
           <w:b/>
           <w:bCs/>
         </w:rPr>
+        <w:lastRenderedPageBreak/>
         <w:t>Drugi test:</w:t>
       </w:r>
     </w:p>
@@ -475,7 +442,6 @@
       </w:r>
     </w:p>
     <w:p/>
-    <w:p/>
     <w:p>
       <w:pPr>
         <w:rPr>
@@ -569,12 +535,19 @@
         <w:pStyle w:val="Nagwek1"/>
       </w:pPr>
       <w:r>
+        <w:lastRenderedPageBreak/>
         <w:t>Wpływ epochs na accuracy:</w:t>
       </w:r>
     </w:p>
     <w:p>
       <w:r>
-        <w:t>Ustawiona został zakres epochs między 1 i 80, badane jest 40 punktów</w:t>
+        <w:t>Ustawion</w:t>
+      </w:r>
+      <w:r>
+        <w:t>y</w:t>
+      </w:r>
+      <w:r>
+        <w:t xml:space="preserve"> został zakres epochs między 1 i 80, badane jest 40 punktów</w:t>
       </w:r>
       <w:r>
         <w:t>, zakres dobrany dla optymalnej czytelności wykresu, wartości poniżej są medianą 10 wywołań</w:t>
@@ -661,11 +634,13 @@
     <w:p/>
     <w:p/>
     <w:p/>
+    <w:p/>
     <w:p>
       <w:pPr>
         <w:pStyle w:val="Nagwek1"/>
       </w:pPr>
       <w:r>
+        <w:lastRenderedPageBreak/>
         <w:t xml:space="preserve">Wpływ </w:t>
       </w:r>
       <w:r>
@@ -677,7 +652,13 @@
     </w:p>
     <w:p>
       <w:r>
-        <w:t xml:space="preserve">Ustawiona został zakres epochs między 1 i 64, badane jest 16 punktów, wartości poniżej są </w:t>
+        <w:t>Ustawion</w:t>
+      </w:r>
+      <w:r>
+        <w:t>y</w:t>
+      </w:r>
+      <w:r>
+        <w:t xml:space="preserve"> został zakres epochs między 1 i 64, badane jest 16 punktów, wartości poniżej są </w:t>
       </w:r>
       <w:r>
         <w:t>średnią</w:t>
@@ -851,7 +832,13 @@
     </w:p>
     <w:p>
       <w:r>
-        <w:t>Bardzo ma liczba neuronów, uzyskuje bardzo małe wartości accuracy</w:t>
+        <w:t>Bardzo ma</w:t>
+      </w:r>
+      <w:r>
+        <w:t>ła</w:t>
+      </w:r>
+      <w:r>
+        <w:t xml:space="preserve"> liczba neuronów, uzyskuje bardzo małe wartości accuracy</w:t>
       </w:r>
     </w:p>
     <w:p/>
@@ -1131,7 +1118,6 @@
         <w:rPr>
           <w:noProof/>
         </w:rPr>
-        <w:lastRenderedPageBreak/>
         <w:drawing>
           <wp:inline distT="0" distB="0" distL="0" distR="0" wp14:anchorId="408B6D31" wp14:editId="6CF484A5">
             <wp:extent cx="5760720" cy="2211070"/>
@@ -1171,6 +1157,7 @@
     </w:p>
     <w:p>
       <w:r>
+        <w:lastRenderedPageBreak/>
         <w:t>Obserwacje:</w:t>
       </w:r>
     </w:p>
@@ -1183,6 +1170,9 @@
       </w:r>
       <w:r>
         <w:t>. Mała liczba neuronów obniża accuracy</w:t>
+      </w:r>
+      <w:r>
+        <w:t>.</w:t>
       </w:r>
     </w:p>
     <w:p>
@@ -1322,19 +1312,11 @@
     </w:p>
     <w:p>
       <w:r>
-        <w:t xml:space="preserve">Problem czytelności wykresu stanowią </w:t>
-      </w:r>
-      <w:r>
-        <w:t>wartości</w:t>
-      </w:r>
-      <w:r>
-        <w:t xml:space="preserve"> z 1 neuronem</w:t>
-      </w:r>
-    </w:p>
-    <w:p/>
-    <w:p>
-      <w:r>
-        <w:lastRenderedPageBreak/>
+        <w:t>Bardzo mała dokładność w przypadku małej ilości neuronów w drugiej warstwie.</w:t>
+      </w:r>
+    </w:p>
+    <w:p>
+      <w:r>
         <w:t>Przesortowany wykres względem a*b, a i b liczba neuronów na warstwach</w:t>
       </w:r>
       <w:r>
@@ -1508,7 +1490,6 @@
     </w:p>
     <w:p>
       <w:r>
-        <w:lastRenderedPageBreak/>
         <w:t>Wpływ batch size na poprzedni test, ustawiono wartość 2</w:t>
       </w:r>
       <w:r>
@@ -1575,10 +1556,15 @@
     </w:p>
     <w:p>
       <w:r>
-        <w:t>Wykres jest bardziej „spłaszczony”. Czas obliczeniowy znacząco wzrósł</w:t>
-      </w:r>
-    </w:p>
-    <w:p/>
+        <w:t xml:space="preserve">Wykres jest bardziej „spłaszczony", co </w:t>
+      </w:r>
+      <w:r>
+        <w:t>oznacza</w:t>
+      </w:r>
+      <w:r>
+        <w:t xml:space="preserve"> mniejsze spadki w dokładności. Czas obliczeniowy znacząco wzrósł, ponieważ propagacja wsteczna jest wykonywana znacznie częściej.</w:t>
+      </w:r>
+    </w:p>
     <w:p>
       <w:pPr>
         <w:rPr>
@@ -1668,7 +1654,22 @@
         <w:t>Wykres stał się bardziej „chaotyczny”</w:t>
       </w:r>
       <w:r>
-        <w:t>, nie był generowany z wielu wykonań</w:t>
+        <w:t>.</w:t>
+      </w:r>
+      <w:r>
+        <w:t xml:space="preserve"> </w:t>
+      </w:r>
+      <w:r>
+        <w:t>N</w:t>
+      </w:r>
+      <w:r>
+        <w:t>ie był</w:t>
+      </w:r>
+      <w:r>
+        <w:t xml:space="preserve"> jednak</w:t>
+      </w:r>
+      <w:r>
+        <w:t xml:space="preserve"> generowany z wielu wykonań</w:t>
       </w:r>
     </w:p>
     <w:p/>
@@ -1778,7 +1779,6 @@
           <w:b/>
           <w:bCs/>
         </w:rPr>
-        <w:lastRenderedPageBreak/>
         <w:t>Drugi test:</w:t>
       </w:r>
     </w:p>
@@ -1847,6 +1847,7 @@
         <w:rPr>
           <w:noProof/>
         </w:rPr>
+        <w:lastRenderedPageBreak/>
         <w:drawing>
           <wp:inline distT="0" distB="0" distL="0" distR="0" wp14:anchorId="7AE4AE25" wp14:editId="3333D2EB">
             <wp:extent cx="4638675" cy="3799604"/>
@@ -1925,7 +1926,6 @@
     </w:p>
     <w:p>
       <w:r>
-        <w:lastRenderedPageBreak/>
         <w:t>Porównanie wartości accuracy dla sieci z dużą liczbą neuronów</w:t>
       </w:r>
     </w:p>
@@ -1989,6 +1989,7 @@
         <w:rPr>
           <w:noProof/>
         </w:rPr>
+        <w:lastRenderedPageBreak/>
         <w:drawing>
           <wp:inline distT="0" distB="0" distL="0" distR="0" wp14:anchorId="0B235695" wp14:editId="412949BD">
             <wp:extent cx="5760720" cy="3175635"/>
@@ -2081,63 +2082,42 @@
     </w:p>
     <w:p>
       <w:r>
-        <w:t>Największy wpływ oraz ciekawe wartości generuje dobieranie wartości layers. Dla sieci z jedną wewnętrzną warstwą im więcej neuronów tym wyższa dokładność, która wypłaszcza po osiągnięciu 70 neuronów.</w:t>
-      </w:r>
-    </w:p>
-    <w:p>
-      <w:r>
-        <w:lastRenderedPageBreak/>
-        <w:t xml:space="preserve">Dla sieci dwu warstwowej można zauważyć negatywny wpływ warstw o małej liczbie neuronów w szczególności dla jednego neurona, można zauważyć, że </w:t>
-      </w:r>
-      <w:r>
-        <w:t>pomimo dużej liczby neuronów na poprzedniej warstwie, bardzo on negatywnie wpływa na dokładność. Również</w:t>
-      </w:r>
-      <w:r>
-        <w:t xml:space="preserve"> wartości mniejsze niż </w:t>
-      </w:r>
-      <w:r>
-        <w:t xml:space="preserve">8 </w:t>
-      </w:r>
-      <w:r>
-        <w:t xml:space="preserve">neuronów na warstwę </w:t>
-      </w:r>
-      <w:r>
-        <w:t>negatywnie wpływają na accuracy, jednak na nie częściowo negatywnie wpływa również</w:t>
-      </w:r>
-      <w:r>
-        <w:t xml:space="preserve"> za duża</w:t>
-      </w:r>
-      <w:r>
-        <w:t xml:space="preserve"> wartość batch size jak ukazuje wykres w czwartym teście dla sieci dwuwarstwowych.</w:t>
-      </w:r>
-    </w:p>
-    <w:p>
-      <w:r>
-        <w:t>Sieci powyżej dwóch warstw nie poprawiają znacząco accuracy, jednak znacząco zwiększają czas wykonywania się programu oraz negatywny na nie</w:t>
-      </w:r>
-      <w:r>
-        <w:t xml:space="preserve"> wpływ mają również</w:t>
-      </w:r>
-      <w:r>
-        <w:t xml:space="preserve"> warstw</w:t>
-      </w:r>
-      <w:r>
-        <w:t>stwy</w:t>
-      </w:r>
-      <w:r>
-        <w:t xml:space="preserve"> o za małej liczbie neuronów</w:t>
-      </w:r>
-      <w:r>
-        <w:t>.</w:t>
+        <w:t xml:space="preserve">Największy wpływ oraz ciekawe wartości generuje dobieranie wartości layers. Dla sieci z jedną wewnętrzną warstwą im więcej neuronów tym wyższa dokładność, która wypłaszcza </w:t>
+      </w:r>
+      <w:r>
+        <w:t xml:space="preserve">się </w:t>
+      </w:r>
+      <w:r>
+        <w:t>po osiągnięciu 70 neuronów.</w:t>
+      </w:r>
+    </w:p>
+    <w:p>
+      <w:r>
+        <w:t>Dla sieci dwuwarstwowej można zauważyć negatywny wpływ warstw o małej liczbie neuronów w szczególności dla jednego neurona</w:t>
+      </w:r>
+      <w:r>
+        <w:t xml:space="preserve">. Można zauważyć, że taka warstwa pomimo dużej liczby neuronów na poprzedniej warstwie, bardzo negatywnie wpływa na dokładność. Również inne wartości </w:t>
+      </w:r>
+      <w:r>
+        <w:t xml:space="preserve">mniejsze niż </w:t>
+      </w:r>
+      <w:r>
+        <w:t>8 negatywnie wpływają na dokładność, jednak na nią częściowo negatywnie wpływa również za duża wartość batch size jak ukazuje wykres w czwartym teście dla sieci dwuwarstwowych.</w:t>
+      </w:r>
+    </w:p>
+    <w:p>
+      <w:r>
+        <w:t>Sieci powyżej dwóch warstw nie poprawiają znacząco accuracy, jednak znacząco zwiększają czas wykonywania się programu</w:t>
+      </w:r>
+      <w:r>
+        <w:t xml:space="preserve">. Negatywny wpływ na dokładność mają również warstwy o za małej liczbie neuronów, szczególnie </w:t>
+      </w:r>
+      <w:r>
+        <w:t>mniejsze niż 8.</w:t>
       </w:r>
     </w:p>
     <w:sectPr>
-      <w:headerReference w:type="even" r:id="rId29"/>
-      <w:headerReference w:type="default" r:id="rId30"/>
-      <w:footerReference w:type="even" r:id="rId31"/>
-      <w:footerReference w:type="default" r:id="rId32"/>
-      <w:headerReference w:type="first" r:id="rId33"/>
-      <w:footerReference w:type="first" r:id="rId34"/>
+      <w:headerReference w:type="default" r:id="rId29"/>
       <w:pgSz w:w="11906" w:h="16838"/>
       <w:pgMar w:top="720" w:right="720" w:bottom="720" w:left="720" w:header="708" w:footer="708" w:gutter="0"/>
       <w:cols w:space="708"/>
@@ -2172,36 +2152,6 @@
 </w:endnotes>
 </file>
 
-<file path=word/footer1.xml><?xml version="1.0" encoding="utf-8"?>
-<w:ftr xmlns:wpc="http://schemas.microsoft.com/office/word/2010/wordprocessingCanvas" xmlns:cx="http://schemas.microsoft.com/office/drawing/2014/chartex" xmlns:cx1="http://schemas.microsoft.com/office/drawing/2015/9/8/chartex" xmlns:cx2="http://schemas.microsoft.com/office/drawing/2015/10/21/chartex" xmlns:cx3="http://schemas.microsoft.com/office/drawing/2016/5/9/chartex" xmlns:cx4="http://schemas.microsoft.com/office/drawing/2016/5/10/chartex" xmlns:cx5="http://schemas.microsoft.com/office/drawing/2016/5/11/chartex" xmlns:cx6="http://schemas.microsoft.com/office/drawing/2016/5/12/chartex" xmlns:cx7="http://schemas.microsoft.com/office/drawing/2016/5/13/chartex" xmlns:cx8="http://schemas.microsoft.com/office/drawing/2016/5/14/chartex" xmlns:mc="http://schemas.openxmlformats.org/markup-compatibility/2006" xmlns:aink="http://schemas.microsoft.com/office/drawing/2016/ink" xmlns:am3d="http://schemas.microsoft.com/office/drawing/2017/model3d" xmlns:o="urn:schemas-microsoft-com:office:office" xmlns:oel="http://schemas.microsoft.com/office/2019/extlst" xmlns:r="http://schemas.openxmlformats.org/officeDocument/2006/relationships" xmlns:m="http://schemas.openxmlformats.org/officeDocument/2006/math" xmlns:v="urn:schemas-microsoft-com:vml" xmlns:wp14="http://schemas.microsoft.com/office/word/2010/wordprocessingDrawing" xmlns:wp="http://schemas.openxmlformats.org/drawingml/2006/wordprocessingDrawing" xmlns:w10="urn:schemas-microsoft-com:office:word" xmlns:w="http://schemas.openxmlformats.org/wordprocessingml/2006/main" xmlns:w14="http://schemas.microsoft.com/office/word/2010/wordml" xmlns:w15="http://schemas.microsoft.com/office/word/2012/wordml" xmlns:w16cex="http://schemas.microsoft.com/office/word/2018/wordml/cex" xmlns:w16cid="http://schemas.microsoft.com/office/word/2016/wordml/cid" xmlns:w16="http://schemas.microsoft.com/office/word/2018/wordml" xmlns:w16du="http://schemas.microsoft.com/office/word/2023/wordml/word16du" xmlns:w16sdtdh="http://schemas.microsoft.com/office/word/2020/wordml/sdtdatahash" xmlns:w16sdtfl="http://schemas.microsoft.com/office/word/2024/wordml/sdtformatlock" xmlns:w16se="http://schemas.microsoft.com/office/word/2015/wordml/symex" xmlns:wpg="http://schemas.microsoft.com/office/word/2010/wordprocessingGroup" xmlns:wpi="http://schemas.microsoft.com/office/word/2010/wordprocessingInk" xmlns:wne="http://schemas.microsoft.com/office/word/2006/wordml" xmlns:wps="http://schemas.microsoft.com/office/word/2010/wordprocessingShape" mc:Ignorable="w14 w15 w16se w16cid w16 w16cex w16sdtdh w16sdtfl w16du wp14">
-  <w:p>
-    <w:pPr>
-      <w:pStyle w:val="Stopka"/>
-    </w:pPr>
-  </w:p>
-</w:ftr>
-</file>
-
-<file path=word/footer2.xml><?xml version="1.0" encoding="utf-8"?>
-<w:ftr xmlns:wpc="http://schemas.microsoft.com/office/word/2010/wordprocessingCanvas" xmlns:cx="http://schemas.microsoft.com/office/drawing/2014/chartex" xmlns:cx1="http://schemas.microsoft.com/office/drawing/2015/9/8/chartex" xmlns:cx2="http://schemas.microsoft.com/office/drawing/2015/10/21/chartex" xmlns:cx3="http://schemas.microsoft.com/office/drawing/2016/5/9/chartex" xmlns:cx4="http://schemas.microsoft.com/office/drawing/2016/5/10/chartex" xmlns:cx5="http://schemas.microsoft.com/office/drawing/2016/5/11/chartex" xmlns:cx6="http://schemas.microsoft.com/office/drawing/2016/5/12/chartex" xmlns:cx7="http://schemas.microsoft.com/office/drawing/2016/5/13/chartex" xmlns:cx8="http://schemas.microsoft.com/office/drawing/2016/5/14/chartex" xmlns:mc="http://schemas.openxmlformats.org/markup-compatibility/2006" xmlns:aink="http://schemas.microsoft.com/office/drawing/2016/ink" xmlns:am3d="http://schemas.microsoft.com/office/drawing/2017/model3d" xmlns:o="urn:schemas-microsoft-com:office:office" xmlns:oel="http://schemas.microsoft.com/office/2019/extlst" xmlns:r="http://schemas.openxmlformats.org/officeDocument/2006/relationships" xmlns:m="http://schemas.openxmlformats.org/officeDocument/2006/math" xmlns:v="urn:schemas-microsoft-com:vml" xmlns:wp14="http://schemas.microsoft.com/office/word/2010/wordprocessingDrawing" xmlns:wp="http://schemas.openxmlformats.org/drawingml/2006/wordprocessingDrawing" xmlns:w10="urn:schemas-microsoft-com:office:word" xmlns:w="http://schemas.openxmlformats.org/wordprocessingml/2006/main" xmlns:w14="http://schemas.microsoft.com/office/word/2010/wordml" xmlns:w15="http://schemas.microsoft.com/office/word/2012/wordml" xmlns:w16cex="http://schemas.microsoft.com/office/word/2018/wordml/cex" xmlns:w16cid="http://schemas.microsoft.com/office/word/2016/wordml/cid" xmlns:w16="http://schemas.microsoft.com/office/word/2018/wordml" xmlns:w16du="http://schemas.microsoft.com/office/word/2023/wordml/word16du" xmlns:w16sdtdh="http://schemas.microsoft.com/office/word/2020/wordml/sdtdatahash" xmlns:w16sdtfl="http://schemas.microsoft.com/office/word/2024/wordml/sdtformatlock" xmlns:w16se="http://schemas.microsoft.com/office/word/2015/wordml/symex" xmlns:wpg="http://schemas.microsoft.com/office/word/2010/wordprocessingGroup" xmlns:wpi="http://schemas.microsoft.com/office/word/2010/wordprocessingInk" xmlns:wne="http://schemas.microsoft.com/office/word/2006/wordml" xmlns:wps="http://schemas.microsoft.com/office/word/2010/wordprocessingShape" mc:Ignorable="w14 w15 w16se w16cid w16 w16cex w16sdtdh w16sdtfl w16du wp14">
-  <w:p>
-    <w:pPr>
-      <w:pStyle w:val="Stopka"/>
-    </w:pPr>
-  </w:p>
-</w:ftr>
-</file>
-
-<file path=word/footer3.xml><?xml version="1.0" encoding="utf-8"?>
-<w:ftr xmlns:wpc="http://schemas.microsoft.com/office/word/2010/wordprocessingCanvas" xmlns:cx="http://schemas.microsoft.com/office/drawing/2014/chartex" xmlns:cx1="http://schemas.microsoft.com/office/drawing/2015/9/8/chartex" xmlns:cx2="http://schemas.microsoft.com/office/drawing/2015/10/21/chartex" xmlns:cx3="http://schemas.microsoft.com/office/drawing/2016/5/9/chartex" xmlns:cx4="http://schemas.microsoft.com/office/drawing/2016/5/10/chartex" xmlns:cx5="http://schemas.microsoft.com/office/drawing/2016/5/11/chartex" xmlns:cx6="http://schemas.microsoft.com/office/drawing/2016/5/12/chartex" xmlns:cx7="http://schemas.microsoft.com/office/drawing/2016/5/13/chartex" xmlns:cx8="http://schemas.microsoft.com/office/drawing/2016/5/14/chartex" xmlns:mc="http://schemas.openxmlformats.org/markup-compatibility/2006" xmlns:aink="http://schemas.microsoft.com/office/drawing/2016/ink" xmlns:am3d="http://schemas.microsoft.com/office/drawing/2017/model3d" xmlns:o="urn:schemas-microsoft-com:office:office" xmlns:oel="http://schemas.microsoft.com/office/2019/extlst" xmlns:r="http://schemas.openxmlformats.org/officeDocument/2006/relationships" xmlns:m="http://schemas.openxmlformats.org/officeDocument/2006/math" xmlns:v="urn:schemas-microsoft-com:vml" xmlns:wp14="http://schemas.microsoft.com/office/word/2010/wordprocessingDrawing" xmlns:wp="http://schemas.openxmlformats.org/drawingml/2006/wordprocessingDrawing" xmlns:w10="urn:schemas-microsoft-com:office:word" xmlns:w="http://schemas.openxmlformats.org/wordprocessingml/2006/main" xmlns:w14="http://schemas.microsoft.com/office/word/2010/wordml" xmlns:w15="http://schemas.microsoft.com/office/word/2012/wordml" xmlns:w16cex="http://schemas.microsoft.com/office/word/2018/wordml/cex" xmlns:w16cid="http://schemas.microsoft.com/office/word/2016/wordml/cid" xmlns:w16="http://schemas.microsoft.com/office/word/2018/wordml" xmlns:w16du="http://schemas.microsoft.com/office/word/2023/wordml/word16du" xmlns:w16sdtdh="http://schemas.microsoft.com/office/word/2020/wordml/sdtdatahash" xmlns:w16sdtfl="http://schemas.microsoft.com/office/word/2024/wordml/sdtformatlock" xmlns:w16se="http://schemas.microsoft.com/office/word/2015/wordml/symex" xmlns:wpg="http://schemas.microsoft.com/office/word/2010/wordprocessingGroup" xmlns:wpi="http://schemas.microsoft.com/office/word/2010/wordprocessingInk" xmlns:wne="http://schemas.microsoft.com/office/word/2006/wordml" xmlns:wps="http://schemas.microsoft.com/office/word/2010/wordprocessingShape" mc:Ignorable="w14 w15 w16se w16cid w16 w16cex w16sdtdh w16sdtfl w16du wp14">
-  <w:p>
-    <w:pPr>
-      <w:pStyle w:val="Stopka"/>
-    </w:pPr>
-  </w:p>
-</w:ftr>
-</file>
-
 <file path=word/footnotes.xml><?xml version="1.0" encoding="utf-8"?>
 <w:footnotes xmlns:wpc="http://schemas.microsoft.com/office/word/2010/wordprocessingCanvas" xmlns:cx="http://schemas.microsoft.com/office/drawing/2014/chartex" xmlns:cx1="http://schemas.microsoft.com/office/drawing/2015/9/8/chartex" xmlns:cx2="http://schemas.microsoft.com/office/drawing/2015/10/21/chartex" xmlns:cx3="http://schemas.microsoft.com/office/drawing/2016/5/9/chartex" xmlns:cx4="http://schemas.microsoft.com/office/drawing/2016/5/10/chartex" xmlns:cx5="http://schemas.microsoft.com/office/drawing/2016/5/11/chartex" xmlns:cx6="http://schemas.microsoft.com/office/drawing/2016/5/12/chartex" xmlns:cx7="http://schemas.microsoft.com/office/drawing/2016/5/13/chartex" xmlns:cx8="http://schemas.microsoft.com/office/drawing/2016/5/14/chartex" xmlns:mc="http://schemas.openxmlformats.org/markup-compatibility/2006" xmlns:aink="http://schemas.microsoft.com/office/drawing/2016/ink" xmlns:am3d="http://schemas.microsoft.com/office/drawing/2017/model3d" xmlns:o="urn:schemas-microsoft-com:office:office" xmlns:oel="http://schemas.microsoft.com/office/2019/extlst" xmlns:r="http://schemas.openxmlformats.org/officeDocument/2006/relationships" xmlns:m="http://schemas.openxmlformats.org/officeDocument/2006/math" xmlns:v="urn:schemas-microsoft-com:vml" xmlns:wp14="http://schemas.microsoft.com/office/word/2010/wordprocessingDrawing" xmlns:wp="http://schemas.openxmlformats.org/drawingml/2006/wordprocessingDrawing" xmlns:w10="urn:schemas-microsoft-com:office:word" xmlns:w="http://schemas.openxmlformats.org/wordprocessingml/2006/main" xmlns:w14="http://schemas.microsoft.com/office/word/2010/wordml" xmlns:w15="http://schemas.microsoft.com/office/word/2012/wordml" xmlns:w16cex="http://schemas.microsoft.com/office/word/2018/wordml/cex" xmlns:w16cid="http://schemas.microsoft.com/office/word/2016/wordml/cid" xmlns:w16="http://schemas.microsoft.com/office/word/2018/wordml" xmlns:w16du="http://schemas.microsoft.com/office/word/2023/wordml/word16du" xmlns:w16sdtdh="http://schemas.microsoft.com/office/word/2020/wordml/sdtdatahash" xmlns:w16sdtfl="http://schemas.microsoft.com/office/word/2024/wordml/sdtformatlock" xmlns:w16se="http://schemas.microsoft.com/office/word/2015/wordml/symex" xmlns:wpg="http://schemas.microsoft.com/office/word/2010/wordprocessingGroup" xmlns:wpi="http://schemas.microsoft.com/office/word/2010/wordprocessingInk" xmlns:wne="http://schemas.microsoft.com/office/word/2006/wordml" xmlns:wps="http://schemas.microsoft.com/office/word/2010/wordprocessingShape" mc:Ignorable="w14 w15 w16se w16cid w16 w16cex w16sdtdh w16sdtfl w16du wp14">
   <w:footnote w:type="separator" w:id="-1">
@@ -2233,29 +2183,9 @@
     <w:pPr>
       <w:pStyle w:val="Nagwek"/>
     </w:pPr>
-  </w:p>
-</w:hdr>
-</file>
-
-<file path=word/header2.xml><?xml version="1.0" encoding="utf-8"?>
-<w:hdr xmlns:wpc="http://schemas.microsoft.com/office/word/2010/wordprocessingCanvas" xmlns:cx="http://schemas.microsoft.com/office/drawing/2014/chartex" xmlns:cx1="http://schemas.microsoft.com/office/drawing/2015/9/8/chartex" xmlns:cx2="http://schemas.microsoft.com/office/drawing/2015/10/21/chartex" xmlns:cx3="http://schemas.microsoft.com/office/drawing/2016/5/9/chartex" xmlns:cx4="http://schemas.microsoft.com/office/drawing/2016/5/10/chartex" xmlns:cx5="http://schemas.microsoft.com/office/drawing/2016/5/11/chartex" xmlns:cx6="http://schemas.microsoft.com/office/drawing/2016/5/12/chartex" xmlns:cx7="http://schemas.microsoft.com/office/drawing/2016/5/13/chartex" xmlns:cx8="http://schemas.microsoft.com/office/drawing/2016/5/14/chartex" xmlns:mc="http://schemas.openxmlformats.org/markup-compatibility/2006" xmlns:aink="http://schemas.microsoft.com/office/drawing/2016/ink" xmlns:am3d="http://schemas.microsoft.com/office/drawing/2017/model3d" xmlns:o="urn:schemas-microsoft-com:office:office" xmlns:oel="http://schemas.microsoft.com/office/2019/extlst" xmlns:r="http://schemas.openxmlformats.org/officeDocument/2006/relationships" xmlns:m="http://schemas.openxmlformats.org/officeDocument/2006/math" xmlns:v="urn:schemas-microsoft-com:vml" xmlns:wp14="http://schemas.microsoft.com/office/word/2010/wordprocessingDrawing" xmlns:wp="http://schemas.openxmlformats.org/drawingml/2006/wordprocessingDrawing" xmlns:w10="urn:schemas-microsoft-com:office:word" xmlns:w="http://schemas.openxmlformats.org/wordprocessingml/2006/main" xmlns:w14="http://schemas.microsoft.com/office/word/2010/wordml" xmlns:w15="http://schemas.microsoft.com/office/word/2012/wordml" xmlns:w16cex="http://schemas.microsoft.com/office/word/2018/wordml/cex" xmlns:w16cid="http://schemas.microsoft.com/office/word/2016/wordml/cid" xmlns:w16="http://schemas.microsoft.com/office/word/2018/wordml" xmlns:w16du="http://schemas.microsoft.com/office/word/2023/wordml/word16du" xmlns:w16sdtdh="http://schemas.microsoft.com/office/word/2020/wordml/sdtdatahash" xmlns:w16sdtfl="http://schemas.microsoft.com/office/word/2024/wordml/sdtformatlock" xmlns:w16se="http://schemas.microsoft.com/office/word/2015/wordml/symex" xmlns:wpg="http://schemas.microsoft.com/office/word/2010/wordprocessingGroup" xmlns:wpi="http://schemas.microsoft.com/office/word/2010/wordprocessingInk" xmlns:wne="http://schemas.microsoft.com/office/word/2006/wordml" xmlns:wps="http://schemas.microsoft.com/office/word/2010/wordprocessingShape" mc:Ignorable="w14 w15 w16se w16cid w16 w16cex w16sdtdh w16sdtfl w16du wp14">
-  <w:p>
-    <w:pPr>
-      <w:pStyle w:val="Nagwek"/>
-    </w:pPr>
     <w:r>
       <w:t>Mateusz Daszewski i Miłosz Andryszczuk</w:t>
     </w:r>
-  </w:p>
-</w:hdr>
-</file>
-
-<file path=word/header3.xml><?xml version="1.0" encoding="utf-8"?>
-<w:hdr xmlns:wpc="http://schemas.microsoft.com/office/word/2010/wordprocessingCanvas" xmlns:cx="http://schemas.microsoft.com/office/drawing/2014/chartex" xmlns:cx1="http://schemas.microsoft.com/office/drawing/2015/9/8/chartex" xmlns:cx2="http://schemas.microsoft.com/office/drawing/2015/10/21/chartex" xmlns:cx3="http://schemas.microsoft.com/office/drawing/2016/5/9/chartex" xmlns:cx4="http://schemas.microsoft.com/office/drawing/2016/5/10/chartex" xmlns:cx5="http://schemas.microsoft.com/office/drawing/2016/5/11/chartex" xmlns:cx6="http://schemas.microsoft.com/office/drawing/2016/5/12/chartex" xmlns:cx7="http://schemas.microsoft.com/office/drawing/2016/5/13/chartex" xmlns:cx8="http://schemas.microsoft.com/office/drawing/2016/5/14/chartex" xmlns:mc="http://schemas.openxmlformats.org/markup-compatibility/2006" xmlns:aink="http://schemas.microsoft.com/office/drawing/2016/ink" xmlns:am3d="http://schemas.microsoft.com/office/drawing/2017/model3d" xmlns:o="urn:schemas-microsoft-com:office:office" xmlns:oel="http://schemas.microsoft.com/office/2019/extlst" xmlns:r="http://schemas.openxmlformats.org/officeDocument/2006/relationships" xmlns:m="http://schemas.openxmlformats.org/officeDocument/2006/math" xmlns:v="urn:schemas-microsoft-com:vml" xmlns:wp14="http://schemas.microsoft.com/office/word/2010/wordprocessingDrawing" xmlns:wp="http://schemas.openxmlformats.org/drawingml/2006/wordprocessingDrawing" xmlns:w10="urn:schemas-microsoft-com:office:word" xmlns:w="http://schemas.openxmlformats.org/wordprocessingml/2006/main" xmlns:w14="http://schemas.microsoft.com/office/word/2010/wordml" xmlns:w15="http://schemas.microsoft.com/office/word/2012/wordml" xmlns:w16cex="http://schemas.microsoft.com/office/word/2018/wordml/cex" xmlns:w16cid="http://schemas.microsoft.com/office/word/2016/wordml/cid" xmlns:w16="http://schemas.microsoft.com/office/word/2018/wordml" xmlns:w16du="http://schemas.microsoft.com/office/word/2023/wordml/word16du" xmlns:w16sdtdh="http://schemas.microsoft.com/office/word/2020/wordml/sdtdatahash" xmlns:w16sdtfl="http://schemas.microsoft.com/office/word/2024/wordml/sdtformatlock" xmlns:w16se="http://schemas.microsoft.com/office/word/2015/wordml/symex" xmlns:wpg="http://schemas.microsoft.com/office/word/2010/wordprocessingGroup" xmlns:wpi="http://schemas.microsoft.com/office/word/2010/wordprocessingInk" xmlns:wne="http://schemas.microsoft.com/office/word/2006/wordml" xmlns:wps="http://schemas.microsoft.com/office/word/2010/wordprocessingShape" mc:Ignorable="w14 w15 w16se w16cid w16 w16cex w16sdtdh w16sdtfl w16du wp14">
-  <w:p>
-    <w:pPr>
-      <w:pStyle w:val="Nagwek"/>
-    </w:pPr>
   </w:p>
 </w:hdr>
 </file>

</xml_diff>